<commit_message>
Cambio en informe final
</commit_message>
<xml_diff>
--- a/Informe_Prediccion_Ventas_Kaggle_Cablinski_Griffiths.docx
+++ b/Informe_Prediccion_Ventas_Kaggle_Cablinski_Griffiths.docx
@@ -905,6 +905,7 @@
         <w:br/>
       </w:r>
       <w:bookmarkStart w:id="1" w:name="bookmark=id.k0plehu4fv"/>
+      <w:bookmarkEnd w:id="1"/>
       <w:r>
         <w:drawing>
           <wp:anchor behindDoc="0" distT="0" distB="0" distL="0" distR="0" simplePos="0" locked="0" layoutInCell="0" allowOverlap="1" relativeHeight="10">
@@ -999,7 +1000,6 @@
           </wp:anchor>
         </w:drawing>
       </w:r>
-      <w:bookmarkEnd w:id="1"/>
       <w:r>
         <w:rPr>
           <w:rFonts w:ascii="Cambria" w:hAnsi="Cambria" w:asciiTheme="minorHAnsi" w:hAnsiTheme="minorHAnsi"/>
@@ -1484,25 +1484,7 @@
           <w:szCs w:val="22"/>
           <w:lang w:val="es-AR"/>
         </w:rPr>
-        <w:t xml:space="preserve"> mediante un ensemble adicional (</w:t>
-      </w:r>
-      <w:r>
-        <w:rPr>
-          <w:rFonts w:ascii="Cambria" w:hAnsi="Cambria" w:asciiTheme="minorHAnsi" w:hAnsiTheme="minorHAnsi"/>
-          <w:sz w:val="22"/>
-          <w:szCs w:val="22"/>
-          <w:lang w:val="es-AR"/>
-        </w:rPr>
-        <w:t>blending</w:t>
-      </w:r>
-      <w:r>
-        <w:rPr>
-          <w:rFonts w:ascii="Cambria" w:hAnsi="Cambria" w:asciiTheme="minorHAnsi" w:hAnsiTheme="minorHAnsi"/>
-          <w:sz w:val="22"/>
-          <w:szCs w:val="22"/>
-          <w:lang w:val="es-AR"/>
-        </w:rPr>
-        <w:t>), buscando maximizar la robustez y mejorar el desempeño final sobre el conjunto de test.</w:t>
+        <w:t xml:space="preserve"> mediante un ensemble adicional (blending), buscando maximizar la robustez y mejorar el desempeño final sobre el conjunto de test.</w:t>
       </w:r>
       <w:bookmarkStart w:id="4" w:name="bookmark=id.y69r4i9vbt27"/>
       <w:bookmarkEnd w:id="4"/>
@@ -2116,7 +2098,96 @@
           <w:bCs/>
           <w:color w:themeColor="text2" w:themeShade="bf" w:val="17365D"/>
         </w:rPr>
-        <w:t xml:space="preserve">Finalmente, como selección final, se optó por un ensemble de resultados entre los modelos elegidos por Pablo Cablinski y Waldo Griffiths, a los que se adicionaron los modelos ya probados durante la cursada (regression lineal y autogluon). Esto dio como resultado un score de 0.242 en public. </w:t>
+        <w:t xml:space="preserve">Finalmente, como selección final, se optó por un ensemble de resultados entre los modelos elegidos por Pablo Cablinski </w:t>
+      </w:r>
+      <w:r>
+        <w:rPr>
+          <w:b/>
+          <w:bCs/>
+          <w:color w:themeColor="text2" w:themeShade="bf" w:val="17365D"/>
+        </w:rPr>
+        <w:t xml:space="preserve">(tn_lgbm_4_obj_median_m) </w:t>
+      </w:r>
+      <w:r>
+        <w:rPr>
+          <w:b/>
+          <w:bCs/>
+          <w:color w:themeColor="text2" w:themeShade="bf" w:val="17365D"/>
+        </w:rPr>
+        <w:t>y Waldo Griffiths</w:t>
+      </w:r>
+      <w:r>
+        <w:rPr>
+          <w:b/>
+          <w:bCs/>
+          <w:color w:themeColor="text2" w:themeShade="bf" w:val="17365D"/>
+        </w:rPr>
+        <w:t>(tn_weight_mae_por_producto_m)</w:t>
+      </w:r>
+      <w:r>
+        <w:rPr>
+          <w:b/>
+          <w:bCs/>
+          <w:color w:themeColor="text2" w:themeShade="bf" w:val="17365D"/>
+        </w:rPr>
+        <w:t xml:space="preserve">, a lo que se adicionó </w:t>
+      </w:r>
+      <w:r>
+        <w:rPr>
+          <w:b/>
+          <w:bCs/>
+          <w:color w:themeColor="text2" w:themeShade="bf" w:val="17365D"/>
+        </w:rPr>
+        <w:t>e</w:t>
+      </w:r>
+      <w:r>
+        <w:rPr>
+          <w:b/>
+          <w:bCs/>
+          <w:color w:themeColor="text2" w:themeShade="bf" w:val="17365D"/>
+        </w:rPr>
+        <w:t>l  modelo ya probado durante la cursada (regresion lineal). Esto dio como resultado un score de 0.24</w:t>
+      </w:r>
+      <w:r>
+        <w:rPr>
+          <w:b/>
+          <w:bCs/>
+          <w:color w:themeColor="text2" w:themeShade="bf" w:val="17365D"/>
+        </w:rPr>
+        <w:t>1</w:t>
+      </w:r>
+      <w:r>
+        <w:rPr>
+          <w:b/>
+          <w:bCs/>
+          <w:color w:themeColor="text2" w:themeShade="bf" w:val="17365D"/>
+        </w:rPr>
+        <w:t xml:space="preserve"> en public.</w:t>
+      </w:r>
+    </w:p>
+    <w:p>
+      <w:pPr>
+        <w:pStyle w:val="Normal"/>
+        <w:pBdr>
+          <w:top w:val="single" w:sz="4" w:space="1" w:color="000000"/>
+          <w:left w:val="single" w:sz="4" w:space="4" w:color="000000"/>
+          <w:bottom w:val="single" w:sz="4" w:space="1" w:color="000000"/>
+          <w:right w:val="single" w:sz="4" w:space="4" w:color="000000"/>
+        </w:pBdr>
+        <w:jc w:val="both"/>
+        <w:rPr>
+          <w:b/>
+          <w:bCs/>
+          <w:color w:themeColor="text2" w:themeShade="bf" w:val="17365D"/>
+        </w:rPr>
+      </w:pPr>
+      <w:r>
+        <w:rPr>
+          <w:b/>
+          <w:bCs/>
+          <w:color w:themeColor="text2" w:themeShade="bf" w:val="17365D"/>
+        </w:rPr>
+        <w:t>Aunque el promedio de correlación entre los modelos es alto (0.9850), el ensemble sigue aportando valor porque incluso pequeñas diferencias entre modelos pueden corregir errores puntuales que uno solo no detecta. Al combinar modelos buenos pero no idénticos, se aprovechan esas discrepancias para lograr una predicción más robusta y con menor error, lo que explica que la estrategia de ensemble haya permitido mejorar el score público a pesar de la alta similitud entre las predicciones individuales.</w:t>
       </w:r>
     </w:p>
     <w:p>
@@ -2131,13 +2202,59 @@
       </w:pPr>
       <w:r>
         <w:rPr/>
+        <w:drawing>
+          <wp:anchor behindDoc="0" distT="0" distB="0" distL="0" distR="0" simplePos="0" locked="0" layoutInCell="0" allowOverlap="1" relativeHeight="12">
+            <wp:simplePos x="0" y="0"/>
+            <wp:positionH relativeFrom="column">
+              <wp:posOffset>-86995</wp:posOffset>
+            </wp:positionH>
+            <wp:positionV relativeFrom="paragraph">
+              <wp:posOffset>78740</wp:posOffset>
+            </wp:positionV>
+            <wp:extent cx="4097655" cy="3067685"/>
+            <wp:effectExtent l="0" t="0" r="0" b="0"/>
+            <wp:wrapSquare wrapText="largest"/>
+            <wp:docPr id="10" name="Imagen3" descr=""/>
+            <wp:cNvGraphicFramePr>
+              <a:graphicFrameLocks xmlns:a="http://schemas.openxmlformats.org/drawingml/2006/main" noChangeAspect="1"/>
+            </wp:cNvGraphicFramePr>
+            <a:graphic xmlns:a="http://schemas.openxmlformats.org/drawingml/2006/main">
+              <a:graphicData uri="http://schemas.openxmlformats.org/drawingml/2006/picture">
+                <pic:pic xmlns:pic="http://schemas.openxmlformats.org/drawingml/2006/picture">
+                  <pic:nvPicPr>
+                    <pic:cNvPr id="10" name="Imagen3" descr=""/>
+                    <pic:cNvPicPr>
+                      <a:picLocks noChangeAspect="1" noChangeArrowheads="1"/>
+                    </pic:cNvPicPr>
+                  </pic:nvPicPr>
+                  <pic:blipFill>
+                    <a:blip r:embed="rId6"/>
+                    <a:stretch>
+                      <a:fillRect/>
+                    </a:stretch>
+                  </pic:blipFill>
+                  <pic:spPr bwMode="auto">
+                    <a:xfrm>
+                      <a:off x="0" y="0"/>
+                      <a:ext cx="4097655" cy="3067685"/>
+                    </a:xfrm>
+                    <a:prstGeom prst="rect">
+                      <a:avLst/>
+                    </a:prstGeom>
+                    <a:noFill/>
+                  </pic:spPr>
+                </pic:pic>
+              </a:graphicData>
+            </a:graphic>
+          </wp:anchor>
+        </w:drawing>
         <mc:AlternateContent>
           <mc:Choice Requires="wps">
             <w:drawing>
               <wp:inline distT="0" distB="0" distL="0" distR="0" wp14:anchorId="3FE9334E">
                 <wp:extent cx="5486400" cy="19050"/>
                 <wp:effectExtent l="0" t="0" r="0" b="0"/>
-                <wp:docPr id="10" name="Rectángulo 6"/>
+                <wp:docPr id="11" name="Rectángulo 6"/>
                 <a:graphic xmlns:a="http://schemas.openxmlformats.org/drawingml/2006/main">
                   <a:graphicData uri="http://schemas.microsoft.com/office/word/2010/wordprocessingShape">
                     <wps:wsp>
@@ -2180,42 +2297,6 @@
             </w:pict>
           </mc:Fallback>
         </mc:AlternateContent>
-      </w:r>
-    </w:p>
-    <w:p>
-      <w:pPr>
-        <w:pStyle w:val="Normal"/>
-        <w:jc w:val="both"/>
-        <w:rPr>
-          <w:b/>
-          <w:bCs/>
-          <w:u w:val="single"/>
-        </w:rPr>
-      </w:pPr>
-      <w:r>
-        <w:rPr>
-          <w:b/>
-          <w:bCs/>
-          <w:u w:val="single"/>
-        </w:rPr>
-      </w:r>
-    </w:p>
-    <w:p>
-      <w:pPr>
-        <w:pStyle w:val="Normal"/>
-        <w:jc w:val="both"/>
-        <w:rPr>
-          <w:b/>
-          <w:bCs/>
-          <w:u w:val="single"/>
-        </w:rPr>
-      </w:pPr>
-      <w:r>
-        <w:rPr>
-          <w:b/>
-          <w:bCs/>
-          <w:u w:val="single"/>
-        </w:rPr>
       </w:r>
     </w:p>
     <w:p>
@@ -6970,8 +7051,34 @@
       <w:szCs w:val="18"/>
     </w:rPr>
   </w:style>
-  <w:style w:type="paragraph" w:styleId="ndice">
+  <w:style w:type="paragraph" w:styleId="ndice" w:customStyle="1">
     <w:name w:val="Índice"/>
+    <w:basedOn w:val="Normal"/>
+    <w:qFormat/>
+    <w:pPr>
+      <w:suppressLineNumbers/>
+    </w:pPr>
+    <w:rPr>
+      <w:rFonts w:cs="Noto Sans Devanagari"/>
+    </w:rPr>
+  </w:style>
+  <w:style w:type="paragraph" w:styleId="Ttulouser">
+    <w:name w:val="Título (user)"/>
+    <w:basedOn w:val="Normal"/>
+    <w:next w:val="BodyText"/>
+    <w:qFormat/>
+    <w:pPr>
+      <w:keepNext w:val="true"/>
+      <w:spacing w:before="240" w:after="120"/>
+    </w:pPr>
+    <w:rPr>
+      <w:rFonts w:ascii="Liberation Sans" w:hAnsi="Liberation Sans" w:eastAsia="Noto Sans CJK SC" w:cs="Noto Sans Devanagari"/>
+      <w:sz w:val="28"/>
+      <w:szCs w:val="28"/>
+    </w:rPr>
+  </w:style>
+  <w:style w:type="paragraph" w:styleId="ndiceuser">
+    <w:name w:val="Índice (user)"/>
     <w:basedOn w:val="Normal"/>
     <w:qFormat/>
     <w:pPr>
@@ -7005,26 +7112,15 @@
       <w:szCs w:val="52"/>
     </w:rPr>
   </w:style>
-  <w:style w:type="paragraph" w:styleId="ndiceuser" w:customStyle="1">
-    <w:name w:val="Índice (user)"/>
-    <w:basedOn w:val="Normal"/>
-    <w:qFormat/>
-    <w:pPr>
-      <w:suppressLineNumbers/>
-    </w:pPr>
-    <w:rPr>
-      <w:rFonts w:cs="Noto Sans Devanagari"/>
-    </w:rPr>
-  </w:style>
-  <w:style w:type="paragraph" w:styleId="Cabeceraypieuser" w:customStyle="1">
-    <w:name w:val="Cabecera y pie (user)"/>
+  <w:style w:type="paragraph" w:styleId="Cabeceraypie" w:customStyle="1">
+    <w:name w:val="Cabecera y pie"/>
     <w:basedOn w:val="Normal"/>
     <w:qFormat/>
     <w:pPr/>
     <w:rPr/>
   </w:style>
-  <w:style w:type="paragraph" w:styleId="Cabeceraypie">
-    <w:name w:val="Cabecera y pie"/>
+  <w:style w:type="paragraph" w:styleId="Cabeceraypieuser">
+    <w:name w:val="Cabecera y pie (user)"/>
     <w:basedOn w:val="Normal"/>
     <w:qFormat/>
     <w:pPr/>
@@ -7417,18 +7513,18 @@
       <w:kern w:val="0"/>
       <w:sz w:val="24"/>
       <w:szCs w:val="24"/>
-      <w:lang w:eastAsia="zh-CN" w:bidi="hi-IN" w:val="en-US"/>
+      <w:lang w:val="en-US" w:eastAsia="zh-CN" w:bidi="hi-IN"/>
     </w:rPr>
   </w:style>
-  <w:style w:type="numbering" w:styleId="Ningunalista" w:default="1">
-    <w:name w:val="Ninguna lista"/>
+  <w:style w:type="numbering" w:styleId="Ningunalistauser" w:default="1">
+    <w:name w:val="Ninguna lista (user)"/>
     <w:uiPriority w:val="99"/>
     <w:semiHidden/>
     <w:unhideWhenUsed/>
     <w:qFormat/>
   </w:style>
-  <w:style w:type="numbering" w:styleId="Ningunalistauser" w:customStyle="1">
-    <w:name w:val="Ninguna lista (user)"/>
+  <w:style w:type="numbering" w:styleId="Ningunalista" w:customStyle="1">
+    <w:name w:val="Ninguna lista"/>
     <w:uiPriority w:val="99"/>
     <w:semiHidden/>
     <w:unhideWhenUsed/>

</xml_diff>